<commit_message>
Epic 1 - Anhelina Bobrynok
</commit_message>
<xml_diff>
--- a/ai_13/anhelina_bobrynok/epic_1/epic_1_practice_and_labs_report_anhelina_bobrynok.docx
+++ b/ai_13/anhelina_bobrynok/epic_1/epic_1_practice_and_labs_report_anhelina_bobrynok.docx
@@ -2846,15 +2846,7 @@
           <w:szCs w:val="28"/>
           <w:lang w:val="en-US"/>
         </w:rPr>
-        <w:t>~</w:t>
-      </w:r>
-      <w:r>
-        <w:rPr>
-          <w:sz w:val="28"/>
-          <w:szCs w:val="28"/>
-          <w:lang w:val="en-US"/>
-        </w:rPr>
-        <w:t>30</w:t>
+        <w:t>~30</w:t>
       </w:r>
       <w:r>
         <w:rPr>
@@ -3373,15 +3365,16 @@
         <w:tab/>
         <w:t xml:space="preserve">   </w:t>
       </w:r>
+      <w:bookmarkStart w:id="0" w:name="_GoBack"/>
       <w:r>
         <w:rPr>
           <w:noProof/>
         </w:rPr>
         <w:drawing>
-          <wp:inline distT="0" distB="0" distL="0" distR="0" wp14:anchorId="3C235B04" wp14:editId="514DF0C5">
-            <wp:extent cx="6300470" cy="4361815"/>
-            <wp:effectExtent l="0" t="0" r="5080" b="635"/>
-            <wp:docPr id="9" name="Рисунок 9"/>
+          <wp:inline distT="0" distB="0" distL="0" distR="0" wp14:anchorId="51EB53C6" wp14:editId="1E46AFC2">
+            <wp:extent cx="6299647" cy="4857750"/>
+            <wp:effectExtent l="0" t="0" r="6350" b="0"/>
+            <wp:docPr id="6" name="Рисунок 6"/>
             <wp:cNvGraphicFramePr>
               <a:graphicFrameLocks xmlns:a="http://schemas.openxmlformats.org/drawingml/2006/main" noChangeAspect="1"/>
             </wp:cNvGraphicFramePr>
@@ -3401,7 +3394,7 @@
                   <pic:spPr>
                     <a:xfrm>
                       <a:off x="0" y="0"/>
-                      <a:ext cx="6300470" cy="4361815"/>
+                      <a:ext cx="6314836" cy="4869463"/>
                     </a:xfrm>
                     <a:prstGeom prst="rect">
                       <a:avLst/>
@@ -3413,6 +3406,7 @@
           </wp:inline>
         </w:drawing>
       </w:r>
+      <w:bookmarkEnd w:id="0"/>
     </w:p>
     <w:p>
       <w:pPr>
@@ -4042,22 +4036,12 @@
           <w:sz w:val="28"/>
           <w:szCs w:val="28"/>
         </w:rPr>
-        <w:t>Витрачено часу +-</w:t>
-      </w:r>
-      <w:r>
-        <w:rPr>
-          <w:sz w:val="28"/>
-          <w:szCs w:val="28"/>
-        </w:rPr>
-        <w:t>2</w:t>
-      </w:r>
-      <w:bookmarkStart w:id="0" w:name="_GoBack"/>
-      <w:bookmarkEnd w:id="0"/>
-      <w:r>
-        <w:rPr>
-          <w:sz w:val="28"/>
-          <w:szCs w:val="28"/>
-          <w:lang w:val="en-US"/>
+        <w:t>Витрачено часу +-2</w:t>
+      </w:r>
+      <w:r>
+        <w:rPr>
+          <w:sz w:val="28"/>
+          <w:szCs w:val="28"/>
         </w:rPr>
         <w:t xml:space="preserve">5 </w:t>
       </w:r>

</xml_diff>